<commit_message>
Version modifiée html, css, javascript jusqu'à l'ajout panier
</commit_message>
<xml_diff>
--- a/Readme.docx
+++ b/Readme.docx
@@ -127,42 +127,7 @@
           <w:rFonts w:ascii="Arial" w:hAnsi="Arial" w:cs="Arial"/>
           <w:shd w:val="clear" w:color="auto" w:fill="FFFFFF"/>
         </w:rPr>
-        <w:t>créer un premier MVP pour démontrer le fonctionnement de</w:t>
-      </w:r>
-      <w:r>
-        <w:rPr>
-          <w:rFonts w:ascii="Arial" w:hAnsi="Arial" w:cs="Arial"/>
-          <w:shd w:val="clear" w:color="auto" w:fill="FFFFFF"/>
-        </w:rPr>
-        <w:t>s</w:t>
-      </w:r>
-      <w:r>
-        <w:rPr>
-          <w:rFonts w:ascii="Arial" w:hAnsi="Arial" w:cs="Arial"/>
-          <w:shd w:val="clear" w:color="auto" w:fill="FFFFFF"/>
-        </w:rPr>
-        <w:t xml:space="preserve"> applications à </w:t>
-      </w:r>
-      <w:r>
-        <w:rPr>
-          <w:rFonts w:ascii="Arial" w:hAnsi="Arial" w:cs="Arial"/>
-          <w:shd w:val="clear" w:color="auto" w:fill="FFFFFF"/>
-        </w:rPr>
-        <w:t>d</w:t>
-      </w:r>
-      <w:r>
-        <w:rPr>
-          <w:rFonts w:ascii="Arial" w:hAnsi="Arial" w:cs="Arial"/>
-          <w:shd w:val="clear" w:color="auto" w:fill="FFFFFF"/>
-        </w:rPr>
-        <w:t>es investisseurs</w:t>
-      </w:r>
-      <w:r>
-        <w:rPr>
-          <w:rFonts w:ascii="Arial" w:hAnsi="Arial" w:cs="Arial"/>
-          <w:shd w:val="clear" w:color="auto" w:fill="FFFFFF"/>
-        </w:rPr>
-        <w:t xml:space="preserve"> potentiels.</w:t>
+        <w:t>créer un premier MVP pour démontrer le fonctionnement des applications à des investisseurs potentiels.</w:t>
       </w:r>
     </w:p>
     <w:p>
@@ -193,90 +158,11 @@
     </w:p>
     <w:p>
       <w:pPr>
-        <w:suppressAutoHyphens w:val="0"/>
-        <w:autoSpaceDN/>
-        <w:spacing w:after="0" w:line="240" w:lineRule="auto"/>
-        <w:ind w:left="708"/>
-        <w:jc w:val="both"/>
-        <w:textAlignment w:val="auto"/>
-        <w:rPr>
-          <w:rFonts w:ascii="Arial" w:eastAsia="Times New Roman" w:hAnsi="Arial" w:cs="Arial"/>
-          <w:lang w:eastAsia="fr-FR"/>
-        </w:rPr>
-      </w:pPr>
-      <w:r>
-        <w:rPr>
-          <w:rFonts w:ascii="Arial" w:eastAsia="Times New Roman" w:hAnsi="Arial" w:cs="Arial"/>
-          <w:lang w:eastAsia="fr-FR"/>
-        </w:rPr>
-        <w:t> Gérer des événements JavaScript</w:t>
-      </w:r>
-    </w:p>
-    <w:p>
-      <w:pPr>
-        <w:suppressAutoHyphens w:val="0"/>
-        <w:autoSpaceDN/>
-        <w:spacing w:after="0" w:line="240" w:lineRule="auto"/>
-        <w:ind w:left="708"/>
-        <w:jc w:val="both"/>
-        <w:textAlignment w:val="auto"/>
-        <w:rPr>
-          <w:rFonts w:ascii="Arial" w:eastAsia="Times New Roman" w:hAnsi="Arial" w:cs="Arial"/>
-          <w:lang w:eastAsia="fr-FR"/>
-        </w:rPr>
-      </w:pPr>
-      <w:r>
-        <w:rPr>
-          <w:rFonts w:ascii="Arial" w:eastAsia="Times New Roman" w:hAnsi="Arial" w:cs="Arial"/>
-          <w:lang w:eastAsia="fr-FR"/>
-        </w:rPr>
-        <w:t> Interagir avec un web service avec JavaScript</w:t>
-      </w:r>
-    </w:p>
-    <w:p>
-      <w:pPr>
-        <w:suppressAutoHyphens w:val="0"/>
-        <w:autoSpaceDN/>
-        <w:spacing w:after="0" w:line="240" w:lineRule="auto"/>
-        <w:ind w:left="708"/>
-        <w:jc w:val="both"/>
-        <w:textAlignment w:val="auto"/>
-        <w:rPr>
-          <w:rFonts w:ascii="Arial" w:eastAsia="Times New Roman" w:hAnsi="Arial" w:cs="Arial"/>
-          <w:lang w:eastAsia="fr-FR"/>
-        </w:rPr>
-      </w:pPr>
-      <w:r>
-        <w:rPr>
-          <w:rFonts w:ascii="Arial" w:eastAsia="Times New Roman" w:hAnsi="Arial" w:cs="Arial"/>
-          <w:lang w:eastAsia="fr-FR"/>
-        </w:rPr>
-        <w:t> Valider des données issues de sources externes</w:t>
-      </w:r>
-    </w:p>
-    <w:p>
-      <w:pPr>
-        <w:suppressAutoHyphens w:val="0"/>
-        <w:autoSpaceDN/>
-        <w:spacing w:after="0" w:line="240" w:lineRule="auto"/>
-        <w:ind w:left="708"/>
-        <w:jc w:val="both"/>
-        <w:textAlignment w:val="auto"/>
-        <w:rPr>
-          <w:rFonts w:ascii="Arial" w:eastAsia="Times New Roman" w:hAnsi="Arial" w:cs="Arial"/>
-          <w:lang w:eastAsia="fr-FR"/>
-        </w:rPr>
-      </w:pPr>
-      <w:r>
-        <w:rPr>
-          <w:rFonts w:ascii="Arial" w:eastAsia="Times New Roman" w:hAnsi="Arial" w:cs="Arial"/>
-          <w:lang w:eastAsia="fr-FR"/>
-        </w:rPr>
-        <w:t> Créer un plan de test pour une application</w:t>
-      </w:r>
-    </w:p>
-    <w:p>
-      <w:pPr>
+        <w:pStyle w:val="Paragraphedeliste"/>
+        <w:numPr>
+          <w:ilvl w:val="0"/>
+          <w:numId w:val="6"/>
+        </w:numPr>
         <w:suppressAutoHyphens w:val="0"/>
         <w:autoSpaceDN/>
         <w:spacing w:after="0" w:line="240" w:lineRule="auto"/>
@@ -287,89 +173,46 @@
           <w:lang w:eastAsia="fr-FR"/>
         </w:rPr>
       </w:pPr>
-    </w:p>
-    <w:p>
-      <w:pPr>
+      <w:r>
+        <w:rPr>
+          <w:rFonts w:ascii="Arial" w:eastAsia="Times New Roman" w:hAnsi="Arial" w:cs="Arial"/>
+          <w:lang w:eastAsia="fr-FR"/>
+        </w:rPr>
+        <w:t>Gérer des événements JavaScript</w:t>
+      </w:r>
+    </w:p>
+    <w:p>
+      <w:pPr>
+        <w:pStyle w:val="Paragraphedeliste"/>
+        <w:numPr>
+          <w:ilvl w:val="0"/>
+          <w:numId w:val="6"/>
+        </w:numPr>
         <w:suppressAutoHyphens w:val="0"/>
         <w:autoSpaceDN/>
         <w:spacing w:after="0" w:line="240" w:lineRule="auto"/>
         <w:jc w:val="both"/>
         <w:textAlignment w:val="auto"/>
         <w:rPr>
-          <w:rFonts w:ascii="Arial" w:hAnsi="Arial" w:cs="Arial"/>
-          <w:color w:val="165C26"/>
-          <w:shd w:val="clear" w:color="auto" w:fill="DCFFE4"/>
-        </w:rPr>
-      </w:pPr>
-      <w:r>
-        <w:rPr>
-          <w:rFonts w:ascii="Arial" w:eastAsia="Times New Roman" w:hAnsi="Arial" w:cs="Arial"/>
-          <w:b/>
-          <w:bCs/>
-          <w:u w:val="single"/>
-          <w:lang w:eastAsia="fr-FR"/>
-        </w:rPr>
-        <w:t xml:space="preserve">Lien </w:t>
-      </w:r>
-      <w:proofErr w:type="spellStart"/>
-      <w:r>
-        <w:rPr>
-          <w:rFonts w:ascii="Arial" w:eastAsia="Times New Roman" w:hAnsi="Arial" w:cs="Arial"/>
-          <w:b/>
-          <w:bCs/>
-          <w:u w:val="single"/>
-          <w:lang w:eastAsia="fr-FR"/>
-        </w:rPr>
-        <w:t>Github</w:t>
-      </w:r>
-      <w:proofErr w:type="spellEnd"/>
-      <w:r>
-        <w:rPr>
-          <w:rFonts w:ascii="Arial" w:eastAsia="Times New Roman" w:hAnsi="Arial" w:cs="Arial"/>
-          <w:b/>
-          <w:bCs/>
-          <w:u w:val="single"/>
-          <w:lang w:eastAsia="fr-FR"/>
-        </w:rPr>
-        <w:t xml:space="preserve"> du </w:t>
-      </w:r>
-      <w:r>
-        <w:rPr>
-          <w:rFonts w:ascii="Arial" w:eastAsia="Times New Roman" w:hAnsi="Arial" w:cs="Arial"/>
-          <w:b/>
-          <w:bCs/>
-          <w:u w:val="single"/>
-          <w:lang w:eastAsia="fr-FR"/>
-        </w:rPr>
-        <w:t>projet Orinoco</w:t>
-      </w:r>
-      <w:r>
-        <w:rPr>
-          <w:rFonts w:ascii="Arial" w:eastAsia="Times New Roman" w:hAnsi="Arial" w:cs="Arial"/>
-          <w:lang w:eastAsia="fr-FR"/>
-        </w:rPr>
-        <w:t xml:space="preserve"> : </w:t>
-      </w:r>
-      <w:r>
-        <w:rPr>
-          <w:rFonts w:ascii="Arial" w:hAnsi="Arial" w:cs="Arial"/>
-          <w:color w:val="165C26"/>
-          <w:shd w:val="clear" w:color="auto" w:fill="DCFFE4"/>
-        </w:rPr>
-        <w:t> </w:t>
-      </w:r>
-      <w:hyperlink r:id="rId7" w:history="1">
-        <w:r>
-          <w:rPr>
-            <w:rStyle w:val="Lienhypertexte"/>
-            <w:rFonts w:ascii="Arial" w:hAnsi="Arial" w:cs="Arial"/>
-          </w:rPr>
-          <w:t>https://dacostahenrique.github.io/P5-Orinoco/</w:t>
-        </w:r>
-      </w:hyperlink>
-    </w:p>
-    <w:p>
-      <w:pPr>
+          <w:rFonts w:ascii="Arial" w:eastAsia="Times New Roman" w:hAnsi="Arial" w:cs="Arial"/>
+          <w:lang w:eastAsia="fr-FR"/>
+        </w:rPr>
+      </w:pPr>
+      <w:r>
+        <w:rPr>
+          <w:rFonts w:ascii="Arial" w:eastAsia="Times New Roman" w:hAnsi="Arial" w:cs="Arial"/>
+          <w:lang w:eastAsia="fr-FR"/>
+        </w:rPr>
+        <w:t>Interagir avec un web service avec JavaScript</w:t>
+      </w:r>
+    </w:p>
+    <w:p>
+      <w:pPr>
+        <w:pStyle w:val="Paragraphedeliste"/>
+        <w:numPr>
+          <w:ilvl w:val="0"/>
+          <w:numId w:val="6"/>
+        </w:numPr>
         <w:suppressAutoHyphens w:val="0"/>
         <w:autoSpaceDN/>
         <w:spacing w:after="0" w:line="240" w:lineRule="auto"/>
@@ -380,47 +223,260 @@
           <w:lang w:eastAsia="fr-FR"/>
         </w:rPr>
       </w:pPr>
-    </w:p>
-    <w:p>
-      <w:pPr>
-        <w:shd w:val="clear" w:color="auto" w:fill="FFFFFF"/>
+      <w:r>
+        <w:rPr>
+          <w:rFonts w:ascii="Arial" w:eastAsia="Times New Roman" w:hAnsi="Arial" w:cs="Arial"/>
+          <w:lang w:eastAsia="fr-FR"/>
+        </w:rPr>
+        <w:t>Valider des données issues de sources externes</w:t>
+      </w:r>
+    </w:p>
+    <w:p>
+      <w:pPr>
+        <w:pStyle w:val="Paragraphedeliste"/>
+        <w:numPr>
+          <w:ilvl w:val="0"/>
+          <w:numId w:val="6"/>
+        </w:numPr>
         <w:suppressAutoHyphens w:val="0"/>
         <w:autoSpaceDN/>
-        <w:spacing w:after="240" w:line="240" w:lineRule="auto"/>
+        <w:spacing w:after="0" w:line="240" w:lineRule="auto"/>
         <w:jc w:val="both"/>
         <w:textAlignment w:val="auto"/>
         <w:rPr>
           <w:rFonts w:ascii="Arial" w:eastAsia="Times New Roman" w:hAnsi="Arial" w:cs="Arial"/>
+          <w:lang w:eastAsia="fr-FR"/>
+        </w:rPr>
+      </w:pPr>
+      <w:r>
+        <w:rPr>
+          <w:rFonts w:ascii="Arial" w:eastAsia="Times New Roman" w:hAnsi="Arial" w:cs="Arial"/>
+          <w:lang w:eastAsia="fr-FR"/>
+        </w:rPr>
+        <w:t>Créer un plan de test pour une application</w:t>
+      </w:r>
+    </w:p>
+    <w:p>
+      <w:pPr>
+        <w:suppressAutoHyphens w:val="0"/>
+        <w:autoSpaceDN/>
+        <w:spacing w:after="0" w:line="240" w:lineRule="auto"/>
+        <w:jc w:val="both"/>
+        <w:textAlignment w:val="auto"/>
+        <w:rPr>
+          <w:rFonts w:ascii="Arial" w:eastAsia="Times New Roman" w:hAnsi="Arial" w:cs="Arial"/>
+          <w:lang w:eastAsia="fr-FR"/>
+        </w:rPr>
+      </w:pPr>
+    </w:p>
+    <w:p>
+      <w:pPr>
+        <w:suppressAutoHyphens w:val="0"/>
+        <w:autoSpaceDN/>
+        <w:spacing w:after="0" w:line="240" w:lineRule="auto"/>
+        <w:jc w:val="both"/>
+        <w:textAlignment w:val="auto"/>
+        <w:rPr>
+          <w:rFonts w:ascii="Arial" w:hAnsi="Arial" w:cs="Arial"/>
+          <w:color w:val="165C26"/>
+          <w:shd w:val="clear" w:color="auto" w:fill="DCFFE4"/>
+        </w:rPr>
+      </w:pPr>
+      <w:r>
+        <w:rPr>
+          <w:rFonts w:ascii="Arial" w:eastAsia="Times New Roman" w:hAnsi="Arial" w:cs="Arial"/>
+          <w:b/>
+          <w:bCs/>
+          <w:u w:val="single"/>
+          <w:lang w:eastAsia="fr-FR"/>
+        </w:rPr>
+        <w:t xml:space="preserve">Lien </w:t>
+      </w:r>
+      <w:r>
+        <w:rPr>
+          <w:rFonts w:ascii="Arial" w:eastAsia="Times New Roman" w:hAnsi="Arial" w:cs="Arial"/>
+          <w:b/>
+          <w:bCs/>
+          <w:u w:val="single"/>
+          <w:lang w:eastAsia="fr-FR"/>
+        </w:rPr>
+        <w:t xml:space="preserve">vers </w:t>
+      </w:r>
+      <w:r>
+        <w:rPr>
+          <w:rFonts w:ascii="Arial" w:eastAsia="Times New Roman" w:hAnsi="Arial" w:cs="Arial"/>
+          <w:b/>
+          <w:bCs/>
+          <w:u w:val="single"/>
+          <w:lang w:eastAsia="fr-FR"/>
+        </w:rPr>
+        <w:t>le</w:t>
+      </w:r>
+      <w:r>
+        <w:rPr>
+          <w:rFonts w:ascii="Arial" w:eastAsia="Times New Roman" w:hAnsi="Arial" w:cs="Arial"/>
+          <w:b/>
+          <w:bCs/>
+          <w:u w:val="single"/>
+          <w:lang w:eastAsia="fr-FR"/>
+        </w:rPr>
+        <w:t xml:space="preserve"> dépôt Git public contenant le code de l'application web</w:t>
+      </w:r>
+      <w:r>
+        <w:rPr>
+          <w:rFonts w:ascii="Montserrat" w:hAnsi="Montserrat"/>
+          <w:shd w:val="clear" w:color="auto" w:fill="FFFFFF"/>
+        </w:rPr>
+        <w:t xml:space="preserve"> </w:t>
+      </w:r>
+      <w:r>
+        <w:rPr>
+          <w:rFonts w:ascii="Arial" w:eastAsia="Times New Roman" w:hAnsi="Arial" w:cs="Arial"/>
+          <w:lang w:eastAsia="fr-FR"/>
+        </w:rPr>
+        <w:t xml:space="preserve">: </w:t>
+      </w:r>
+      <w:r>
+        <w:rPr>
+          <w:rFonts w:ascii="Arial" w:hAnsi="Arial" w:cs="Arial"/>
+          <w:color w:val="165C26"/>
+          <w:shd w:val="clear" w:color="auto" w:fill="DCFFE4"/>
+        </w:rPr>
+        <w:t> </w:t>
+      </w:r>
+    </w:p>
+    <w:p>
+      <w:pPr>
+        <w:suppressAutoHyphens w:val="0"/>
+        <w:autoSpaceDN/>
+        <w:spacing w:after="0" w:line="240" w:lineRule="auto"/>
+        <w:jc w:val="both"/>
+        <w:textAlignment w:val="auto"/>
+        <w:rPr>
+          <w:rFonts w:ascii="Arial" w:eastAsia="Times New Roman" w:hAnsi="Arial" w:cs="Arial"/>
           <w:color w:val="24292E"/>
           <w:lang w:eastAsia="fr-FR"/>
         </w:rPr>
       </w:pPr>
+      <w:hyperlink r:id="rId7" w:history="1">
+        <w:r>
+          <w:rPr>
+            <w:rStyle w:val="Lienhypertexte"/>
+          </w:rPr>
+          <w:t>https://github.com/dacosta</w:t>
+        </w:r>
+        <w:r>
+          <w:rPr>
+            <w:rStyle w:val="Lienhypertexte"/>
+          </w:rPr>
+          <w:t>h</w:t>
+        </w:r>
+        <w:r>
+          <w:rPr>
+            <w:rStyle w:val="Lienhypertexte"/>
+          </w:rPr>
+          <w:t>enrique/P5---Orinoco</w:t>
+        </w:r>
+      </w:hyperlink>
       <w:r>
         <w:rPr>
           <w:rFonts w:ascii="Arial" w:eastAsia="Times New Roman" w:hAnsi="Arial" w:cs="Arial"/>
           <w:color w:val="24292E"/>
           <w:lang w:eastAsia="fr-FR"/>
         </w:rPr>
-        <w:t xml:space="preserve">Ceci est le </w:t>
+        <w:t>.</w:t>
+      </w:r>
+    </w:p>
+    <w:p>
+      <w:pPr>
+        <w:suppressAutoHyphens w:val="0"/>
+        <w:autoSpaceDN/>
+        <w:spacing w:after="0" w:line="240" w:lineRule="auto"/>
+        <w:jc w:val="both"/>
+        <w:textAlignment w:val="auto"/>
+        <w:rPr>
+          <w:rFonts w:ascii="Arial" w:eastAsia="Times New Roman" w:hAnsi="Arial" w:cs="Arial"/>
+          <w:color w:val="24292E"/>
+          <w:lang w:eastAsia="fr-FR"/>
+        </w:rPr>
+      </w:pPr>
+    </w:p>
+    <w:p>
+      <w:pPr>
+        <w:suppressAutoHyphens w:val="0"/>
+        <w:autoSpaceDN/>
+        <w:spacing w:after="0" w:line="240" w:lineRule="auto"/>
+        <w:jc w:val="both"/>
+        <w:textAlignment w:val="auto"/>
+        <w:rPr>
+          <w:rFonts w:ascii="Arial" w:eastAsia="Times New Roman" w:hAnsi="Arial" w:cs="Arial"/>
+          <w:lang w:eastAsia="fr-FR"/>
+        </w:rPr>
+      </w:pPr>
+      <w:r>
+        <w:rPr>
+          <w:rFonts w:ascii="Arial" w:eastAsia="Times New Roman" w:hAnsi="Arial" w:cs="Arial"/>
+          <w:b/>
+          <w:bCs/>
+          <w:u w:val="single"/>
+          <w:lang w:eastAsia="fr-FR"/>
+        </w:rPr>
+        <w:t xml:space="preserve">Lien </w:t>
       </w:r>
       <w:proofErr w:type="spellStart"/>
       <w:r>
         <w:rPr>
           <w:rFonts w:ascii="Arial" w:eastAsia="Times New Roman" w:hAnsi="Arial" w:cs="Arial"/>
+          <w:b/>
+          <w:bCs/>
+          <w:u w:val="single"/>
+          <w:lang w:eastAsia="fr-FR"/>
+        </w:rPr>
+        <w:t>github</w:t>
+      </w:r>
+      <w:proofErr w:type="spellEnd"/>
+      <w:r>
+        <w:rPr>
+          <w:rFonts w:ascii="Arial" w:eastAsia="Times New Roman" w:hAnsi="Arial" w:cs="Arial"/>
+          <w:b/>
+          <w:bCs/>
+          <w:u w:val="single"/>
+          <w:lang w:eastAsia="fr-FR"/>
+        </w:rPr>
+        <w:t xml:space="preserve"> d’accès au site </w:t>
+      </w:r>
+      <w:proofErr w:type="spellStart"/>
+      <w:r>
+        <w:rPr>
+          <w:rFonts w:ascii="Arial" w:eastAsia="Times New Roman" w:hAnsi="Arial" w:cs="Arial"/>
+          <w:b/>
+          <w:bCs/>
+          <w:u w:val="single"/>
+          <w:lang w:eastAsia="fr-FR"/>
+        </w:rPr>
+        <w:t>Orinono</w:t>
+      </w:r>
+      <w:proofErr w:type="spellEnd"/>
+      <w:r>
+        <w:rPr>
+          <w:rFonts w:ascii="Arial" w:eastAsia="Times New Roman" w:hAnsi="Arial" w:cs="Arial"/>
           <w:color w:val="24292E"/>
           <w:lang w:eastAsia="fr-FR"/>
         </w:rPr>
-        <w:t>back-end</w:t>
-      </w:r>
-      <w:proofErr w:type="spellEnd"/>
-      <w:r>
-        <w:rPr>
-          <w:rFonts w:ascii="Arial" w:eastAsia="Times New Roman" w:hAnsi="Arial" w:cs="Arial"/>
-          <w:color w:val="24292E"/>
-          <w:lang w:eastAsia="fr-FR"/>
-        </w:rPr>
-        <w:t xml:space="preserve"> du serveur pour le projet 5 du parcours développeur Web Junior.</w:t>
-      </w:r>
+        <w:t xml:space="preserve"> : </w:t>
+      </w:r>
+      <w:hyperlink r:id="rId8" w:history="1">
+        <w:r>
+          <w:rPr>
+            <w:rFonts w:ascii="Segoe UI" w:hAnsi="Segoe UI" w:cs="Segoe UI"/>
+            <w:color w:val="0366D6"/>
+            <w:sz w:val="21"/>
+            <w:szCs w:val="21"/>
+            <w:u w:val="single"/>
+          </w:rPr>
+          <w:t>https://dacostahenrique.github.io/P5---Orinoco/</w:t>
+        </w:r>
+      </w:hyperlink>
     </w:p>
     <w:p>
       <w:pPr>
@@ -447,17 +503,7 @@
           <w:u w:val="single"/>
           <w:lang w:eastAsia="fr-FR"/>
         </w:rPr>
-        <w:t>Prérequis</w:t>
-      </w:r>
-      <w:r>
-        <w:rPr>
-          <w:rFonts w:ascii="Arial" w:eastAsia="Times New Roman" w:hAnsi="Arial" w:cs="Arial"/>
-          <w:b/>
-          <w:bCs/>
-          <w:u w:val="single"/>
-          <w:lang w:eastAsia="fr-FR"/>
-        </w:rPr>
-        <w:t xml:space="preserve"> pour pouvoir travailler sur ce projet</w:t>
+        <w:t>Prérequis pour pouvoir travailler sur ce projet</w:t>
       </w:r>
     </w:p>
     <w:p>
@@ -480,41 +526,25 @@
           <w:color w:val="24292E"/>
           <w:lang w:eastAsia="fr-FR"/>
         </w:rPr>
-        <w:t>Les fichiers du</w:t>
-      </w:r>
+        <w:t xml:space="preserve">Les fichiers du </w:t>
+      </w:r>
+      <w:proofErr w:type="spellStart"/>
       <w:r>
         <w:rPr>
           <w:rFonts w:ascii="Arial" w:eastAsia="Times New Roman" w:hAnsi="Arial" w:cs="Arial"/>
           <w:color w:val="24292E"/>
           <w:lang w:eastAsia="fr-FR"/>
         </w:rPr>
-        <w:t xml:space="preserve"> </w:t>
-      </w:r>
-      <w:proofErr w:type="spellStart"/>
+        <w:t>back-end</w:t>
+      </w:r>
+      <w:proofErr w:type="spellEnd"/>
       <w:r>
         <w:rPr>
           <w:rFonts w:ascii="Arial" w:eastAsia="Times New Roman" w:hAnsi="Arial" w:cs="Arial"/>
           <w:color w:val="24292E"/>
           <w:lang w:eastAsia="fr-FR"/>
         </w:rPr>
-        <w:t>back-end</w:t>
-      </w:r>
-      <w:proofErr w:type="spellEnd"/>
-      <w:r>
-        <w:rPr>
-          <w:rFonts w:ascii="Arial" w:eastAsia="Times New Roman" w:hAnsi="Arial" w:cs="Arial"/>
-          <w:color w:val="24292E"/>
-          <w:lang w:eastAsia="fr-FR"/>
-        </w:rPr>
-        <w:t xml:space="preserve"> du serveur pour le projet </w:t>
-      </w:r>
-      <w:r>
-        <w:rPr>
-          <w:rFonts w:ascii="Arial" w:eastAsia="Times New Roman" w:hAnsi="Arial" w:cs="Arial"/>
-          <w:color w:val="24292E"/>
-          <w:lang w:eastAsia="fr-FR"/>
-        </w:rPr>
-        <w:t xml:space="preserve">sont présents dans ce </w:t>
+        <w:t xml:space="preserve"> du serveur pour le projet sont présents dans ce </w:t>
       </w:r>
       <w:proofErr w:type="spellStart"/>
       <w:r>
@@ -555,49 +585,25 @@
           <w:color w:val="24292E"/>
           <w:lang w:eastAsia="fr-FR"/>
         </w:rPr>
-        <w:t xml:space="preserve">Vous aurez besoin d'avoir Node </w:t>
-      </w:r>
+        <w:t xml:space="preserve">Vous aurez besoin d'avoir Node et </w:t>
+      </w:r>
+      <w:proofErr w:type="spellStart"/>
       <w:r>
         <w:rPr>
           <w:rFonts w:ascii="Arial" w:eastAsia="Times New Roman" w:hAnsi="Arial" w:cs="Arial"/>
           <w:color w:val="24292E"/>
           <w:lang w:eastAsia="fr-FR"/>
         </w:rPr>
-        <w:t xml:space="preserve">et </w:t>
-      </w:r>
-      <w:proofErr w:type="spellStart"/>
+        <w:t>npm</w:t>
+      </w:r>
+      <w:proofErr w:type="spellEnd"/>
       <w:r>
         <w:rPr>
           <w:rFonts w:ascii="Arial" w:eastAsia="Times New Roman" w:hAnsi="Arial" w:cs="Arial"/>
           <w:color w:val="24292E"/>
           <w:lang w:eastAsia="fr-FR"/>
         </w:rPr>
-        <w:t>npm</w:t>
-      </w:r>
-      <w:proofErr w:type="spellEnd"/>
-      <w:r>
-        <w:rPr>
-          <w:rFonts w:ascii="Arial" w:eastAsia="Times New Roman" w:hAnsi="Arial" w:cs="Arial"/>
-          <w:color w:val="24292E"/>
-          <w:lang w:eastAsia="fr-FR"/>
-        </w:rPr>
-        <w:t> install</w:t>
-      </w:r>
-      <w:r>
-        <w:rPr>
-          <w:rFonts w:ascii="Arial" w:eastAsia="Times New Roman" w:hAnsi="Arial" w:cs="Arial"/>
-          <w:color w:val="24292E"/>
-          <w:lang w:eastAsia="fr-FR"/>
-        </w:rPr>
-        <w:t>és</w:t>
-      </w:r>
-      <w:r>
-        <w:rPr>
-          <w:rFonts w:ascii="Arial" w:eastAsia="Times New Roman" w:hAnsi="Arial" w:cs="Arial"/>
-          <w:color w:val="24292E"/>
-          <w:lang w:eastAsia="fr-FR"/>
-        </w:rPr>
-        <w:t xml:space="preserve"> localement sur votre machine.</w:t>
+        <w:t> installés localement sur votre machine.</w:t>
       </w:r>
     </w:p>
     <w:p>
@@ -771,7 +777,7 @@
                     <pic:cNvPicPr/>
                   </pic:nvPicPr>
                   <pic:blipFill>
-                    <a:blip r:embed="rId8"/>
+                    <a:blip r:embed="rId9"/>
                     <a:stretch>
                       <a:fillRect/>
                     </a:stretch>
@@ -793,7 +799,7 @@
       </w:r>
     </w:p>
     <w:sectPr>
-      <w:headerReference w:type="default" r:id="rId9"/>
+      <w:headerReference w:type="default" r:id="rId10"/>
       <w:pgSz w:w="11906" w:h="16838"/>
       <w:pgMar w:top="720" w:right="720" w:bottom="720" w:left="720" w:header="720" w:footer="720" w:gutter="0"/>
       <w:cols w:space="720"/>
@@ -1029,6 +1035,231 @@
     </w:lvl>
   </w:abstractNum>
   <w:abstractNum w:abstractNumId="1" w15:restartNumberingAfterBreak="0">
+    <w:nsid w:val="2FAE7339"/>
+    <w:multiLevelType w:val="hybridMultilevel"/>
+    <w:tmpl w:val="5900E28A"/>
+    <w:lvl w:ilvl="0" w:tplc="040C0001">
+      <w:start w:val="1"/>
+      <w:numFmt w:val="bullet"/>
+      <w:lvlText w:val=""/>
+      <w:lvlJc w:val="left"/>
+      <w:pPr>
+        <w:ind w:left="1428" w:hanging="360"/>
+      </w:pPr>
+      <w:rPr>
+        <w:rFonts w:ascii="Symbol" w:hAnsi="Symbol" w:hint="default"/>
+      </w:rPr>
+    </w:lvl>
+    <w:lvl w:ilvl="1" w:tplc="040C0003" w:tentative="1">
+      <w:start w:val="1"/>
+      <w:numFmt w:val="bullet"/>
+      <w:lvlText w:val="o"/>
+      <w:lvlJc w:val="left"/>
+      <w:pPr>
+        <w:ind w:left="2148" w:hanging="360"/>
+      </w:pPr>
+      <w:rPr>
+        <w:rFonts w:ascii="Courier New" w:hAnsi="Courier New" w:cs="Courier New" w:hint="default"/>
+      </w:rPr>
+    </w:lvl>
+    <w:lvl w:ilvl="2" w:tplc="040C0005" w:tentative="1">
+      <w:start w:val="1"/>
+      <w:numFmt w:val="bullet"/>
+      <w:lvlText w:val=""/>
+      <w:lvlJc w:val="left"/>
+      <w:pPr>
+        <w:ind w:left="2868" w:hanging="360"/>
+      </w:pPr>
+      <w:rPr>
+        <w:rFonts w:ascii="Wingdings" w:hAnsi="Wingdings" w:hint="default"/>
+      </w:rPr>
+    </w:lvl>
+    <w:lvl w:ilvl="3" w:tplc="040C0001" w:tentative="1">
+      <w:start w:val="1"/>
+      <w:numFmt w:val="bullet"/>
+      <w:lvlText w:val=""/>
+      <w:lvlJc w:val="left"/>
+      <w:pPr>
+        <w:ind w:left="3588" w:hanging="360"/>
+      </w:pPr>
+      <w:rPr>
+        <w:rFonts w:ascii="Symbol" w:hAnsi="Symbol" w:hint="default"/>
+      </w:rPr>
+    </w:lvl>
+    <w:lvl w:ilvl="4" w:tplc="040C0003" w:tentative="1">
+      <w:start w:val="1"/>
+      <w:numFmt w:val="bullet"/>
+      <w:lvlText w:val="o"/>
+      <w:lvlJc w:val="left"/>
+      <w:pPr>
+        <w:ind w:left="4308" w:hanging="360"/>
+      </w:pPr>
+      <w:rPr>
+        <w:rFonts w:ascii="Courier New" w:hAnsi="Courier New" w:cs="Courier New" w:hint="default"/>
+      </w:rPr>
+    </w:lvl>
+    <w:lvl w:ilvl="5" w:tplc="040C0005" w:tentative="1">
+      <w:start w:val="1"/>
+      <w:numFmt w:val="bullet"/>
+      <w:lvlText w:val=""/>
+      <w:lvlJc w:val="left"/>
+      <w:pPr>
+        <w:ind w:left="5028" w:hanging="360"/>
+      </w:pPr>
+      <w:rPr>
+        <w:rFonts w:ascii="Wingdings" w:hAnsi="Wingdings" w:hint="default"/>
+      </w:rPr>
+    </w:lvl>
+    <w:lvl w:ilvl="6" w:tplc="040C0001" w:tentative="1">
+      <w:start w:val="1"/>
+      <w:numFmt w:val="bullet"/>
+      <w:lvlText w:val=""/>
+      <w:lvlJc w:val="left"/>
+      <w:pPr>
+        <w:ind w:left="5748" w:hanging="360"/>
+      </w:pPr>
+      <w:rPr>
+        <w:rFonts w:ascii="Symbol" w:hAnsi="Symbol" w:hint="default"/>
+      </w:rPr>
+    </w:lvl>
+    <w:lvl w:ilvl="7" w:tplc="040C0003" w:tentative="1">
+      <w:start w:val="1"/>
+      <w:numFmt w:val="bullet"/>
+      <w:lvlText w:val="o"/>
+      <w:lvlJc w:val="left"/>
+      <w:pPr>
+        <w:ind w:left="6468" w:hanging="360"/>
+      </w:pPr>
+      <w:rPr>
+        <w:rFonts w:ascii="Courier New" w:hAnsi="Courier New" w:cs="Courier New" w:hint="default"/>
+      </w:rPr>
+    </w:lvl>
+    <w:lvl w:ilvl="8" w:tplc="040C0005" w:tentative="1">
+      <w:start w:val="1"/>
+      <w:numFmt w:val="bullet"/>
+      <w:lvlText w:val=""/>
+      <w:lvlJc w:val="left"/>
+      <w:pPr>
+        <w:ind w:left="7188" w:hanging="360"/>
+      </w:pPr>
+      <w:rPr>
+        <w:rFonts w:ascii="Wingdings" w:hAnsi="Wingdings" w:hint="default"/>
+      </w:rPr>
+    </w:lvl>
+  </w:abstractNum>
+  <w:abstractNum w:abstractNumId="2" w15:restartNumberingAfterBreak="0">
+    <w:nsid w:val="31F535D5"/>
+    <w:multiLevelType w:val="hybridMultilevel"/>
+    <w:tmpl w:val="D8A4C220"/>
+    <w:lvl w:ilvl="0" w:tplc="CF0ECDA6">
+      <w:numFmt w:val="bullet"/>
+      <w:lvlText w:val=""/>
+      <w:lvlJc w:val="left"/>
+      <w:pPr>
+        <w:ind w:left="1776" w:hanging="360"/>
+      </w:pPr>
+      <w:rPr>
+        <w:rFonts w:ascii="Arial" w:eastAsia="Times New Roman" w:hAnsi="Arial" w:cs="Arial" w:hint="default"/>
+      </w:rPr>
+    </w:lvl>
+    <w:lvl w:ilvl="1" w:tplc="040C0003" w:tentative="1">
+      <w:start w:val="1"/>
+      <w:numFmt w:val="bullet"/>
+      <w:lvlText w:val="o"/>
+      <w:lvlJc w:val="left"/>
+      <w:pPr>
+        <w:ind w:left="2148" w:hanging="360"/>
+      </w:pPr>
+      <w:rPr>
+        <w:rFonts w:ascii="Courier New" w:hAnsi="Courier New" w:cs="Courier New" w:hint="default"/>
+      </w:rPr>
+    </w:lvl>
+    <w:lvl w:ilvl="2" w:tplc="040C0005" w:tentative="1">
+      <w:start w:val="1"/>
+      <w:numFmt w:val="bullet"/>
+      <w:lvlText w:val=""/>
+      <w:lvlJc w:val="left"/>
+      <w:pPr>
+        <w:ind w:left="2868" w:hanging="360"/>
+      </w:pPr>
+      <w:rPr>
+        <w:rFonts w:ascii="Wingdings" w:hAnsi="Wingdings" w:hint="default"/>
+      </w:rPr>
+    </w:lvl>
+    <w:lvl w:ilvl="3" w:tplc="040C0001" w:tentative="1">
+      <w:start w:val="1"/>
+      <w:numFmt w:val="bullet"/>
+      <w:lvlText w:val=""/>
+      <w:lvlJc w:val="left"/>
+      <w:pPr>
+        <w:ind w:left="3588" w:hanging="360"/>
+      </w:pPr>
+      <w:rPr>
+        <w:rFonts w:ascii="Symbol" w:hAnsi="Symbol" w:hint="default"/>
+      </w:rPr>
+    </w:lvl>
+    <w:lvl w:ilvl="4" w:tplc="040C0003" w:tentative="1">
+      <w:start w:val="1"/>
+      <w:numFmt w:val="bullet"/>
+      <w:lvlText w:val="o"/>
+      <w:lvlJc w:val="left"/>
+      <w:pPr>
+        <w:ind w:left="4308" w:hanging="360"/>
+      </w:pPr>
+      <w:rPr>
+        <w:rFonts w:ascii="Courier New" w:hAnsi="Courier New" w:cs="Courier New" w:hint="default"/>
+      </w:rPr>
+    </w:lvl>
+    <w:lvl w:ilvl="5" w:tplc="040C0005" w:tentative="1">
+      <w:start w:val="1"/>
+      <w:numFmt w:val="bullet"/>
+      <w:lvlText w:val=""/>
+      <w:lvlJc w:val="left"/>
+      <w:pPr>
+        <w:ind w:left="5028" w:hanging="360"/>
+      </w:pPr>
+      <w:rPr>
+        <w:rFonts w:ascii="Wingdings" w:hAnsi="Wingdings" w:hint="default"/>
+      </w:rPr>
+    </w:lvl>
+    <w:lvl w:ilvl="6" w:tplc="040C0001" w:tentative="1">
+      <w:start w:val="1"/>
+      <w:numFmt w:val="bullet"/>
+      <w:lvlText w:val=""/>
+      <w:lvlJc w:val="left"/>
+      <w:pPr>
+        <w:ind w:left="5748" w:hanging="360"/>
+      </w:pPr>
+      <w:rPr>
+        <w:rFonts w:ascii="Symbol" w:hAnsi="Symbol" w:hint="default"/>
+      </w:rPr>
+    </w:lvl>
+    <w:lvl w:ilvl="7" w:tplc="040C0003" w:tentative="1">
+      <w:start w:val="1"/>
+      <w:numFmt w:val="bullet"/>
+      <w:lvlText w:val="o"/>
+      <w:lvlJc w:val="left"/>
+      <w:pPr>
+        <w:ind w:left="6468" w:hanging="360"/>
+      </w:pPr>
+      <w:rPr>
+        <w:rFonts w:ascii="Courier New" w:hAnsi="Courier New" w:cs="Courier New" w:hint="default"/>
+      </w:rPr>
+    </w:lvl>
+    <w:lvl w:ilvl="8" w:tplc="040C0005" w:tentative="1">
+      <w:start w:val="1"/>
+      <w:numFmt w:val="bullet"/>
+      <w:lvlText w:val=""/>
+      <w:lvlJc w:val="left"/>
+      <w:pPr>
+        <w:ind w:left="7188" w:hanging="360"/>
+      </w:pPr>
+      <w:rPr>
+        <w:rFonts w:ascii="Wingdings" w:hAnsi="Wingdings" w:hint="default"/>
+      </w:rPr>
+    </w:lvl>
+  </w:abstractNum>
+  <w:abstractNum w:abstractNumId="3" w15:restartNumberingAfterBreak="0">
     <w:nsid w:val="4B147632"/>
     <w:multiLevelType w:val="hybridMultilevel"/>
     <w:tmpl w:val="667C1C90"/>
@@ -1138,6 +1369,231 @@
       </w:pPr>
       <w:rPr>
         <w:rFonts w:ascii="Wingdings" w:hAnsi="Wingdings" w:cs="Wingdings" w:hint="default"/>
+      </w:rPr>
+    </w:lvl>
+  </w:abstractNum>
+  <w:abstractNum w:abstractNumId="4" w15:restartNumberingAfterBreak="0">
+    <w:nsid w:val="5CA166CE"/>
+    <w:multiLevelType w:val="hybridMultilevel"/>
+    <w:tmpl w:val="FA2C3578"/>
+    <w:lvl w:ilvl="0" w:tplc="CF0ECDA6">
+      <w:numFmt w:val="bullet"/>
+      <w:lvlText w:val=""/>
+      <w:lvlJc w:val="left"/>
+      <w:pPr>
+        <w:ind w:left="1068" w:hanging="360"/>
+      </w:pPr>
+      <w:rPr>
+        <w:rFonts w:ascii="Arial" w:eastAsia="Times New Roman" w:hAnsi="Arial" w:cs="Arial" w:hint="default"/>
+      </w:rPr>
+    </w:lvl>
+    <w:lvl w:ilvl="1" w:tplc="040C0003" w:tentative="1">
+      <w:start w:val="1"/>
+      <w:numFmt w:val="bullet"/>
+      <w:lvlText w:val="o"/>
+      <w:lvlJc w:val="left"/>
+      <w:pPr>
+        <w:ind w:left="1788" w:hanging="360"/>
+      </w:pPr>
+      <w:rPr>
+        <w:rFonts w:ascii="Courier New" w:hAnsi="Courier New" w:cs="Courier New" w:hint="default"/>
+      </w:rPr>
+    </w:lvl>
+    <w:lvl w:ilvl="2" w:tplc="040C0005" w:tentative="1">
+      <w:start w:val="1"/>
+      <w:numFmt w:val="bullet"/>
+      <w:lvlText w:val=""/>
+      <w:lvlJc w:val="left"/>
+      <w:pPr>
+        <w:ind w:left="2508" w:hanging="360"/>
+      </w:pPr>
+      <w:rPr>
+        <w:rFonts w:ascii="Wingdings" w:hAnsi="Wingdings" w:hint="default"/>
+      </w:rPr>
+    </w:lvl>
+    <w:lvl w:ilvl="3" w:tplc="040C0001" w:tentative="1">
+      <w:start w:val="1"/>
+      <w:numFmt w:val="bullet"/>
+      <w:lvlText w:val=""/>
+      <w:lvlJc w:val="left"/>
+      <w:pPr>
+        <w:ind w:left="3228" w:hanging="360"/>
+      </w:pPr>
+      <w:rPr>
+        <w:rFonts w:ascii="Symbol" w:hAnsi="Symbol" w:hint="default"/>
+      </w:rPr>
+    </w:lvl>
+    <w:lvl w:ilvl="4" w:tplc="040C0003" w:tentative="1">
+      <w:start w:val="1"/>
+      <w:numFmt w:val="bullet"/>
+      <w:lvlText w:val="o"/>
+      <w:lvlJc w:val="left"/>
+      <w:pPr>
+        <w:ind w:left="3948" w:hanging="360"/>
+      </w:pPr>
+      <w:rPr>
+        <w:rFonts w:ascii="Courier New" w:hAnsi="Courier New" w:cs="Courier New" w:hint="default"/>
+      </w:rPr>
+    </w:lvl>
+    <w:lvl w:ilvl="5" w:tplc="040C0005" w:tentative="1">
+      <w:start w:val="1"/>
+      <w:numFmt w:val="bullet"/>
+      <w:lvlText w:val=""/>
+      <w:lvlJc w:val="left"/>
+      <w:pPr>
+        <w:ind w:left="4668" w:hanging="360"/>
+      </w:pPr>
+      <w:rPr>
+        <w:rFonts w:ascii="Wingdings" w:hAnsi="Wingdings" w:hint="default"/>
+      </w:rPr>
+    </w:lvl>
+    <w:lvl w:ilvl="6" w:tplc="040C0001" w:tentative="1">
+      <w:start w:val="1"/>
+      <w:numFmt w:val="bullet"/>
+      <w:lvlText w:val=""/>
+      <w:lvlJc w:val="left"/>
+      <w:pPr>
+        <w:ind w:left="5388" w:hanging="360"/>
+      </w:pPr>
+      <w:rPr>
+        <w:rFonts w:ascii="Symbol" w:hAnsi="Symbol" w:hint="default"/>
+      </w:rPr>
+    </w:lvl>
+    <w:lvl w:ilvl="7" w:tplc="040C0003" w:tentative="1">
+      <w:start w:val="1"/>
+      <w:numFmt w:val="bullet"/>
+      <w:lvlText w:val="o"/>
+      <w:lvlJc w:val="left"/>
+      <w:pPr>
+        <w:ind w:left="6108" w:hanging="360"/>
+      </w:pPr>
+      <w:rPr>
+        <w:rFonts w:ascii="Courier New" w:hAnsi="Courier New" w:cs="Courier New" w:hint="default"/>
+      </w:rPr>
+    </w:lvl>
+    <w:lvl w:ilvl="8" w:tplc="040C0005" w:tentative="1">
+      <w:start w:val="1"/>
+      <w:numFmt w:val="bullet"/>
+      <w:lvlText w:val=""/>
+      <w:lvlJc w:val="left"/>
+      <w:pPr>
+        <w:ind w:left="6828" w:hanging="360"/>
+      </w:pPr>
+      <w:rPr>
+        <w:rFonts w:ascii="Wingdings" w:hAnsi="Wingdings" w:hint="default"/>
+      </w:rPr>
+    </w:lvl>
+  </w:abstractNum>
+  <w:abstractNum w:abstractNumId="5" w15:restartNumberingAfterBreak="0">
+    <w:nsid w:val="5EB63631"/>
+    <w:multiLevelType w:val="hybridMultilevel"/>
+    <w:tmpl w:val="4EC2FA12"/>
+    <w:lvl w:ilvl="0" w:tplc="040C0003">
+      <w:start w:val="1"/>
+      <w:numFmt w:val="bullet"/>
+      <w:lvlText w:val="o"/>
+      <w:lvlJc w:val="left"/>
+      <w:pPr>
+        <w:ind w:left="1776" w:hanging="360"/>
+      </w:pPr>
+      <w:rPr>
+        <w:rFonts w:ascii="Courier New" w:hAnsi="Courier New" w:cs="Courier New" w:hint="default"/>
+      </w:rPr>
+    </w:lvl>
+    <w:lvl w:ilvl="1" w:tplc="040C0003" w:tentative="1">
+      <w:start w:val="1"/>
+      <w:numFmt w:val="bullet"/>
+      <w:lvlText w:val="o"/>
+      <w:lvlJc w:val="left"/>
+      <w:pPr>
+        <w:ind w:left="2148" w:hanging="360"/>
+      </w:pPr>
+      <w:rPr>
+        <w:rFonts w:ascii="Courier New" w:hAnsi="Courier New" w:cs="Courier New" w:hint="default"/>
+      </w:rPr>
+    </w:lvl>
+    <w:lvl w:ilvl="2" w:tplc="040C0005" w:tentative="1">
+      <w:start w:val="1"/>
+      <w:numFmt w:val="bullet"/>
+      <w:lvlText w:val=""/>
+      <w:lvlJc w:val="left"/>
+      <w:pPr>
+        <w:ind w:left="2868" w:hanging="360"/>
+      </w:pPr>
+      <w:rPr>
+        <w:rFonts w:ascii="Wingdings" w:hAnsi="Wingdings" w:hint="default"/>
+      </w:rPr>
+    </w:lvl>
+    <w:lvl w:ilvl="3" w:tplc="040C0001" w:tentative="1">
+      <w:start w:val="1"/>
+      <w:numFmt w:val="bullet"/>
+      <w:lvlText w:val=""/>
+      <w:lvlJc w:val="left"/>
+      <w:pPr>
+        <w:ind w:left="3588" w:hanging="360"/>
+      </w:pPr>
+      <w:rPr>
+        <w:rFonts w:ascii="Symbol" w:hAnsi="Symbol" w:hint="default"/>
+      </w:rPr>
+    </w:lvl>
+    <w:lvl w:ilvl="4" w:tplc="040C0003" w:tentative="1">
+      <w:start w:val="1"/>
+      <w:numFmt w:val="bullet"/>
+      <w:lvlText w:val="o"/>
+      <w:lvlJc w:val="left"/>
+      <w:pPr>
+        <w:ind w:left="4308" w:hanging="360"/>
+      </w:pPr>
+      <w:rPr>
+        <w:rFonts w:ascii="Courier New" w:hAnsi="Courier New" w:cs="Courier New" w:hint="default"/>
+      </w:rPr>
+    </w:lvl>
+    <w:lvl w:ilvl="5" w:tplc="040C0005" w:tentative="1">
+      <w:start w:val="1"/>
+      <w:numFmt w:val="bullet"/>
+      <w:lvlText w:val=""/>
+      <w:lvlJc w:val="left"/>
+      <w:pPr>
+        <w:ind w:left="5028" w:hanging="360"/>
+      </w:pPr>
+      <w:rPr>
+        <w:rFonts w:ascii="Wingdings" w:hAnsi="Wingdings" w:hint="default"/>
+      </w:rPr>
+    </w:lvl>
+    <w:lvl w:ilvl="6" w:tplc="040C0001" w:tentative="1">
+      <w:start w:val="1"/>
+      <w:numFmt w:val="bullet"/>
+      <w:lvlText w:val=""/>
+      <w:lvlJc w:val="left"/>
+      <w:pPr>
+        <w:ind w:left="5748" w:hanging="360"/>
+      </w:pPr>
+      <w:rPr>
+        <w:rFonts w:ascii="Symbol" w:hAnsi="Symbol" w:hint="default"/>
+      </w:rPr>
+    </w:lvl>
+    <w:lvl w:ilvl="7" w:tplc="040C0003" w:tentative="1">
+      <w:start w:val="1"/>
+      <w:numFmt w:val="bullet"/>
+      <w:lvlText w:val="o"/>
+      <w:lvlJc w:val="left"/>
+      <w:pPr>
+        <w:ind w:left="6468" w:hanging="360"/>
+      </w:pPr>
+      <w:rPr>
+        <w:rFonts w:ascii="Courier New" w:hAnsi="Courier New" w:cs="Courier New" w:hint="default"/>
+      </w:rPr>
+    </w:lvl>
+    <w:lvl w:ilvl="8" w:tplc="040C0005" w:tentative="1">
+      <w:start w:val="1"/>
+      <w:numFmt w:val="bullet"/>
+      <w:lvlText w:val=""/>
+      <w:lvlJc w:val="left"/>
+      <w:pPr>
+        <w:ind w:left="7188" w:hanging="360"/>
+      </w:pPr>
+      <w:rPr>
+        <w:rFonts w:ascii="Wingdings" w:hAnsi="Wingdings" w:hint="default"/>
       </w:rPr>
     </w:lvl>
   </w:abstractNum>
@@ -1145,7 +1601,19 @@
     <w:abstractNumId w:val="0"/>
   </w:num>
   <w:num w:numId="2">
+    <w:abstractNumId w:val="3"/>
+  </w:num>
+  <w:num w:numId="3">
     <w:abstractNumId w:val="1"/>
+  </w:num>
+  <w:num w:numId="4">
+    <w:abstractNumId w:val="4"/>
+  </w:num>
+  <w:num w:numId="5">
+    <w:abstractNumId w:val="2"/>
+  </w:num>
+  <w:num w:numId="6">
+    <w:abstractNumId w:val="5"/>
   </w:num>
 </w:numbering>
 </file>
@@ -1652,6 +2120,17 @@
     <w:uiPriority w:val="99"/>
     <w:rsid w:val="00AB4C7D"/>
   </w:style>
+  <w:style w:type="character" w:styleId="lev">
+    <w:name w:val="Strong"/>
+    <w:basedOn w:val="Policepardfaut"/>
+    <w:uiPriority w:val="22"/>
+    <w:qFormat/>
+    <w:rsid w:val="00E70BAA"/>
+    <w:rPr>
+      <w:b/>
+      <w:bCs/>
+    </w:rPr>
+  </w:style>
 </w:styles>
 </file>
 

</xml_diff>

<commit_message>
Mise à jour du Readme
</commit_message>
<xml_diff>
--- a/Readme.docx
+++ b/Readme.docx
@@ -290,37 +290,7 @@
           <w:u w:val="single"/>
           <w:lang w:eastAsia="fr-FR"/>
         </w:rPr>
-        <w:t xml:space="preserve">Lien </w:t>
-      </w:r>
-      <w:r>
-        <w:rPr>
-          <w:rFonts w:ascii="Arial" w:eastAsia="Times New Roman" w:hAnsi="Arial" w:cs="Arial"/>
-          <w:b/>
-          <w:bCs/>
-          <w:u w:val="single"/>
-          <w:lang w:eastAsia="fr-FR"/>
-        </w:rPr>
-        <w:t xml:space="preserve">vers </w:t>
-      </w:r>
-      <w:r>
-        <w:rPr>
-          <w:rFonts w:ascii="Arial" w:eastAsia="Times New Roman" w:hAnsi="Arial" w:cs="Arial"/>
-          <w:b/>
-          <w:bCs/>
-          <w:u w:val="single"/>
-          <w:lang w:eastAsia="fr-FR"/>
-        </w:rPr>
-        <w:t>le</w:t>
-      </w:r>
-      <w:r>
-        <w:rPr>
-          <w:rFonts w:ascii="Arial" w:eastAsia="Times New Roman" w:hAnsi="Arial" w:cs="Arial"/>
-          <w:b/>
-          <w:bCs/>
-          <w:u w:val="single"/>
-          <w:lang w:eastAsia="fr-FR"/>
-        </w:rPr>
-        <w:t xml:space="preserve"> dépôt Git public contenant le code de l'application web</w:t>
+        <w:t>Lien vers le dépôt Git public contenant le code de l'application web</w:t>
       </w:r>
       <w:r>
         <w:rPr>
@@ -363,19 +333,7 @@
           <w:rPr>
             <w:rStyle w:val="Lienhypertexte"/>
           </w:rPr>
-          <w:t>https://github.com/dacosta</w:t>
-        </w:r>
-        <w:r>
-          <w:rPr>
-            <w:rStyle w:val="Lienhypertexte"/>
-          </w:rPr>
-          <w:t>h</w:t>
-        </w:r>
-        <w:r>
-          <w:rPr>
-            <w:rStyle w:val="Lienhypertexte"/>
-          </w:rPr>
-          <w:t>enrique/P5---Orinoco</w:t>
+          <w:t>https://github.com/dacostahenrique/P5---Orinoco</w:t>
         </w:r>
       </w:hyperlink>
       <w:r>
@@ -762,8 +720,8 @@
           <w:noProof/>
         </w:rPr>
         <w:drawing>
-          <wp:inline distT="0" distB="0" distL="0" distR="0" wp14:anchorId="769D7E07" wp14:editId="4FFD6B7D">
-            <wp:extent cx="6645910" cy="3736340"/>
+          <wp:inline distT="0" distB="0" distL="0" distR="0" wp14:anchorId="435A673B" wp14:editId="7427DC78">
+            <wp:extent cx="6645910" cy="4038600"/>
             <wp:effectExtent l="0" t="0" r="2540" b="0"/>
             <wp:docPr id="1" name="Image 1"/>
             <wp:cNvGraphicFramePr>
@@ -785,7 +743,7 @@
                   <pic:spPr>
                     <a:xfrm>
                       <a:off x="0" y="0"/>
-                      <a:ext cx="6645910" cy="3736340"/>
+                      <a:ext cx="6645910" cy="4038600"/>
                     </a:xfrm>
                     <a:prstGeom prst="rect">
                       <a:avLst/>

</xml_diff>